<commit_message>
Upload @ 4:14 PM
</commit_message>
<xml_diff>
--- a/Archive/COMP804 - Assignment 1 - Task 5.docx
+++ b/Archive/COMP804 - Assignment 1 - Task 5.docx
@@ -246,9 +246,9 @@
     <w:p>
       <w:r>
         <w:drawing>
-          <wp:inline distT="0" distB="0" distL="0" distR="0" wp14:anchorId="6DF65A61" wp14:editId="2127CBE4">
-            <wp:extent cx="5731510" cy="2771140"/>
-            <wp:effectExtent l="0" t="0" r="2540" b="0"/>
+          <wp:inline distT="0" distB="0" distL="0" distR="0" wp14:anchorId="6DF65A61" wp14:editId="72014571">
+            <wp:extent cx="5209448" cy="2518727"/>
+            <wp:effectExtent l="0" t="0" r="0" b="0"/>
             <wp:docPr id="1719951267" name="Picture 1" descr="A screenshot of a computer&#10;&#10;Description automatically generated"/>
             <wp:cNvGraphicFramePr>
               <a:graphicFrameLocks xmlns:a="http://schemas.openxmlformats.org/drawingml/2006/main" noChangeAspect="1"/>
@@ -269,7 +269,7 @@
                   <pic:spPr>
                     <a:xfrm>
                       <a:off x="0" y="0"/>
-                      <a:ext cx="5731510" cy="2771140"/>
+                      <a:ext cx="5214791" cy="2521310"/>
                     </a:xfrm>
                     <a:prstGeom prst="rect">
                       <a:avLst/>
@@ -282,6 +282,88 @@
         </w:drawing>
       </w:r>
     </w:p>
+    <w:p/>
+    <w:p>
+      <w:r>
+        <w:lastRenderedPageBreak/>
+        <w:drawing>
+          <wp:inline distT="0" distB="0" distL="0" distR="0" wp14:anchorId="1633CA32" wp14:editId="614AD18E">
+            <wp:extent cx="4419600" cy="2644122"/>
+            <wp:effectExtent l="0" t="0" r="0" b="4445"/>
+            <wp:docPr id="1858037016" name="Picture 1" descr="A screenshot of a computer&#10;&#10;Description automatically generated"/>
+            <wp:cNvGraphicFramePr>
+              <a:graphicFrameLocks xmlns:a="http://schemas.openxmlformats.org/drawingml/2006/main" noChangeAspect="1"/>
+            </wp:cNvGraphicFramePr>
+            <a:graphic xmlns:a="http://schemas.openxmlformats.org/drawingml/2006/main">
+              <a:graphicData uri="http://schemas.openxmlformats.org/drawingml/2006/picture">
+                <pic:pic xmlns:pic="http://schemas.openxmlformats.org/drawingml/2006/picture">
+                  <pic:nvPicPr>
+                    <pic:cNvPr id="1858037016" name="Picture 1" descr="A screenshot of a computer&#10;&#10;Description automatically generated"/>
+                    <pic:cNvPicPr/>
+                  </pic:nvPicPr>
+                  <pic:blipFill>
+                    <a:blip r:embed="rId11"/>
+                    <a:stretch>
+                      <a:fillRect/>
+                    </a:stretch>
+                  </pic:blipFill>
+                  <pic:spPr>
+                    <a:xfrm>
+                      <a:off x="0" y="0"/>
+                      <a:ext cx="4443909" cy="2658665"/>
+                    </a:xfrm>
+                    <a:prstGeom prst="rect">
+                      <a:avLst/>
+                    </a:prstGeom>
+                  </pic:spPr>
+                </pic:pic>
+              </a:graphicData>
+            </a:graphic>
+          </wp:inline>
+        </w:drawing>
+      </w:r>
+    </w:p>
+    <w:p/>
+    <w:p>
+      <w:r>
+        <w:drawing>
+          <wp:inline distT="0" distB="0" distL="0" distR="0" wp14:anchorId="2E62EA46" wp14:editId="0B075912">
+            <wp:extent cx="4405313" cy="2251463"/>
+            <wp:effectExtent l="0" t="0" r="0" b="0"/>
+            <wp:docPr id="1801505477" name="Picture 1"/>
+            <wp:cNvGraphicFramePr>
+              <a:graphicFrameLocks xmlns:a="http://schemas.openxmlformats.org/drawingml/2006/main" noChangeAspect="1"/>
+            </wp:cNvGraphicFramePr>
+            <a:graphic xmlns:a="http://schemas.openxmlformats.org/drawingml/2006/main">
+              <a:graphicData uri="http://schemas.openxmlformats.org/drawingml/2006/picture">
+                <pic:pic xmlns:pic="http://schemas.openxmlformats.org/drawingml/2006/picture">
+                  <pic:nvPicPr>
+                    <pic:cNvPr id="1801505477" name=""/>
+                    <pic:cNvPicPr/>
+                  </pic:nvPicPr>
+                  <pic:blipFill>
+                    <a:blip r:embed="rId12"/>
+                    <a:stretch>
+                      <a:fillRect/>
+                    </a:stretch>
+                  </pic:blipFill>
+                  <pic:spPr>
+                    <a:xfrm>
+                      <a:off x="0" y="0"/>
+                      <a:ext cx="4414577" cy="2256198"/>
+                    </a:xfrm>
+                    <a:prstGeom prst="rect">
+                      <a:avLst/>
+                    </a:prstGeom>
+                  </pic:spPr>
+                </pic:pic>
+              </a:graphicData>
+            </a:graphic>
+          </wp:inline>
+        </w:drawing>
+      </w:r>
+    </w:p>
+    <w:p/>
     <w:sectPr>
       <w:pgSz w:w="11906" w:h="16838"/>
       <w:pgMar w:top="1440" w:right="1440" w:bottom="1440" w:left="1440" w:header="708" w:footer="708" w:gutter="0"/>

</xml_diff>